<commit_message>
added pics to report
</commit_message>
<xml_diff>
--- a/Project Report/Mini Project 3 Report.docx
+++ b/Project Report/Mini Project 3 Report.docx
@@ -154,105 +154,7 @@
           <w:rStyle w:val="normaltextrun"/>
           <w:lang w:val="en-US"/>
         </w:rPr>
-        <w:t>For the final project for the Digital Humanities module, our group, comprising of members Anisha Ali, Sara Baig and Faiz Ahmed, was given the task to visual data from key data frames, centered around a corpus of text from Al-Jazeera covering the conflict between Israel and Palestine from the period June 2</w:t>
-      </w:r>
-      <w:r>
-        <w:rPr>
-          <w:rStyle w:val="normaltextrun"/>
-          <w:lang w:val="en-US"/>
-        </w:rPr>
-        <w:t>, 2017,</w:t>
-      </w:r>
-      <w:r>
-        <w:rPr>
-          <w:rStyle w:val="normaltextrun"/>
-          <w:lang w:val="en-US"/>
-        </w:rPr>
-        <w:t xml:space="preserve"> </w:t>
-      </w:r>
-      <w:r>
-        <w:rPr>
-          <w:rStyle w:val="normaltextrun"/>
-          <w:lang w:val="en-US"/>
-        </w:rPr>
-        <w:t>till April</w:t>
-      </w:r>
-      <w:r>
-        <w:rPr>
-          <w:rStyle w:val="normaltextrun"/>
-          <w:lang w:val="en-US"/>
-        </w:rPr>
-        <w:t xml:space="preserve"> 18</w:t>
-      </w:r>
-      <w:r>
-        <w:rPr>
-          <w:rStyle w:val="normaltextrun"/>
-          <w:lang w:val="en-US"/>
-        </w:rPr>
-        <w:t>, 2024</w:t>
-      </w:r>
-      <w:r>
-        <w:rPr>
-          <w:rStyle w:val="normaltextrun"/>
-          <w:lang w:val="en-US"/>
-        </w:rPr>
-        <w:t xml:space="preserve">. Our group decided to center our argument around the use of language throughout the coverage of the conflict aiming to understand how media attention and emotional framing evolved in response to key events in the conflict. In </w:t>
-      </w:r>
-      <w:r>
-        <w:rPr>
-          <w:rStyle w:val="normaltextrun"/>
-          <w:lang w:val="en-US"/>
-        </w:rPr>
-        <w:t>addition,</w:t>
-      </w:r>
-      <w:r>
-        <w:rPr>
-          <w:rStyle w:val="normaltextrun"/>
-          <w:lang w:val="en-US"/>
-        </w:rPr>
-        <w:t xml:space="preserve"> we decided to </w:t>
-      </w:r>
-      <w:r>
-        <w:rPr>
-          <w:rStyle w:val="normaltextrun"/>
-          <w:lang w:val="en-US"/>
-        </w:rPr>
-        <w:t>home in on</w:t>
-      </w:r>
-      <w:r>
-        <w:rPr>
-          <w:rStyle w:val="normaltextrun"/>
-          <w:lang w:val="en-US"/>
-        </w:rPr>
-        <w:t xml:space="preserve"> data between Sep 7</w:t>
-      </w:r>
-      <w:r>
-        <w:rPr>
-          <w:rStyle w:val="normaltextrun"/>
-          <w:lang w:val="en-US"/>
-        </w:rPr>
-        <w:t>, 2023,</w:t>
-      </w:r>
-      <w:r>
-        <w:rPr>
-          <w:rStyle w:val="normaltextrun"/>
-          <w:lang w:val="en-US"/>
-        </w:rPr>
-        <w:t xml:space="preserve"> till April 18</w:t>
-      </w:r>
-      <w:r>
-        <w:rPr>
-          <w:rStyle w:val="normaltextrun"/>
-          <w:lang w:val="en-US"/>
-        </w:rPr>
-        <w:t>, 2024,</w:t>
-      </w:r>
-      <w:r>
-        <w:rPr>
-          <w:rStyle w:val="normaltextrun"/>
-          <w:lang w:val="en-US"/>
-        </w:rPr>
-        <w:t xml:space="preserve"> in order to analyze data during the October 7th attacks and the subsequent genocide that ensued; with month long span between Sep 7, 2023, and Oct 7, 2023, acting as control group to compare coverage before and after October 7th, 2023. Our analysis integrates three main approaches: topic modelling; utilizing the topic-modeling.csv file, article metadata analysis via the ‘lengths’ data frames, and the use of unigram data to indicate the thematic overtones of the corpus.</w:t>
+        <w:t>For the final project for the Digital Humanities module, our group, comprising of members Anisha Ali, Sara Baig and Faiz Ahmed, was given the task to visual data from key data frames, centered around a corpus of text from Al-Jazeera covering the conflict between Israel and Palestine from the period June 2, 2017, till April 18, 2024. Our group decided to center our argument around the use of language throughout the coverage of the conflict aiming to understand how media attention and emotional framing evolved in response to key events in the conflict. In addition, we decided to home in on data between Sep 7, 2023, till April 18, 2024, in order to analyze data during the October 7th attacks and the subsequent genocide that ensued; with month long span between Sep 7, 2023, and Oct 7, 2023, acting as control group to compare coverage before and after October 7th, 2023. Our analysis integrates three main approaches: topic modelling; utilizing the topic-modeling.csv file, article metadata analysis via the ‘lengths’ data frames, and the use of unigram data to indicate the thematic overtones of the corpus.</w:t>
       </w:r>
       <w:r>
         <w:rPr>
@@ -732,9 +634,7 @@
         <w:jc w:val="both"/>
         <w:textAlignment w:val="baseline"/>
         <w:rPr>
-          <w:rFonts w:ascii="Segoe UI" w:hAnsi="Segoe UI" w:cs="Segoe UI"/>
-          <w:sz w:val="18"/>
-          <w:szCs w:val="18"/>
+          <w:rStyle w:val="eop"/>
           <w:lang w:val="en-US"/>
         </w:rPr>
       </w:pPr>
@@ -752,6 +652,20 @@
         </w:rPr>
         <w:t> </w:t>
       </w:r>
+    </w:p>
+    <w:p>
+      <w:pPr>
+        <w:pStyle w:val="paragraph"/>
+        <w:spacing w:before="0" w:beforeAutospacing="0" w:after="0" w:afterAutospacing="0"/>
+        <w:jc w:val="both"/>
+        <w:textAlignment w:val="baseline"/>
+        <w:rPr>
+          <w:rFonts w:ascii="Segoe UI" w:hAnsi="Segoe UI" w:cs="Segoe UI"/>
+          <w:sz w:val="18"/>
+          <w:szCs w:val="18"/>
+          <w:lang w:val="en-US"/>
+        </w:rPr>
+      </w:pPr>
     </w:p>
     <w:p>
       <w:pPr>
@@ -848,13 +762,13 @@
         <w:pStyle w:val="paragraph"/>
         <w:numPr>
           <w:ilvl w:val="0"/>
-          <w:numId w:val="2"/>
+          <w:numId w:val="5"/>
         </w:numPr>
         <w:spacing w:before="0" w:beforeAutospacing="0" w:after="0" w:afterAutospacing="0"/>
-        <w:ind w:left="1080" w:firstLine="0"/>
-        <w:jc w:val="both"/>
-        <w:textAlignment w:val="baseline"/>
-        <w:rPr>
+        <w:jc w:val="both"/>
+        <w:textAlignment w:val="baseline"/>
+        <w:rPr>
+          <w:rStyle w:val="eop"/>
           <w:lang w:val="en-US"/>
         </w:rPr>
       </w:pPr>
@@ -879,12 +793,22 @@
       <w:pPr>
         <w:pStyle w:val="paragraph"/>
         <w:spacing w:before="0" w:beforeAutospacing="0" w:after="0" w:afterAutospacing="0"/>
-        <w:jc w:val="both"/>
-        <w:textAlignment w:val="baseline"/>
-        <w:rPr>
-          <w:rFonts w:ascii="Segoe UI" w:hAnsi="Segoe UI" w:cs="Segoe UI"/>
-          <w:sz w:val="18"/>
-          <w:szCs w:val="18"/>
+        <w:ind w:left="1080"/>
+        <w:jc w:val="both"/>
+        <w:textAlignment w:val="baseline"/>
+        <w:rPr>
+          <w:lang w:val="en-US"/>
+        </w:rPr>
+      </w:pPr>
+    </w:p>
+    <w:p>
+      <w:pPr>
+        <w:pStyle w:val="paragraph"/>
+        <w:spacing w:before="0" w:beforeAutospacing="0" w:after="0" w:afterAutospacing="0"/>
+        <w:jc w:val="both"/>
+        <w:textAlignment w:val="baseline"/>
+        <w:rPr>
+          <w:rStyle w:val="eop"/>
           <w:lang w:val="en-US"/>
         </w:rPr>
       </w:pPr>
@@ -916,6 +840,18 @@
           <w:lang w:val="en-US"/>
         </w:rPr>
       </w:pPr>
+    </w:p>
+    <w:p>
+      <w:pPr>
+        <w:pStyle w:val="paragraph"/>
+        <w:spacing w:before="0" w:beforeAutospacing="0" w:after="0" w:afterAutospacing="0"/>
+        <w:jc w:val="both"/>
+        <w:textAlignment w:val="baseline"/>
+        <w:rPr>
+          <w:rStyle w:val="eop"/>
+          <w:lang w:val="en-US"/>
+        </w:rPr>
+      </w:pPr>
       <w:r>
         <w:rPr>
           <w:rStyle w:val="normaltextrun"/>
@@ -944,6 +880,18 @@
           <w:lang w:val="en-US"/>
         </w:rPr>
       </w:pPr>
+    </w:p>
+    <w:p>
+      <w:pPr>
+        <w:pStyle w:val="paragraph"/>
+        <w:spacing w:before="0" w:beforeAutospacing="0" w:after="0" w:afterAutospacing="0"/>
+        <w:jc w:val="both"/>
+        <w:textAlignment w:val="baseline"/>
+        <w:rPr>
+          <w:rStyle w:val="eop"/>
+          <w:lang w:val="en-US"/>
+        </w:rPr>
+      </w:pPr>
       <w:r>
         <w:rPr>
           <w:rStyle w:val="normaltextrun"/>
@@ -972,6 +920,18 @@
           <w:lang w:val="en-US"/>
         </w:rPr>
       </w:pPr>
+    </w:p>
+    <w:p>
+      <w:pPr>
+        <w:pStyle w:val="paragraph"/>
+        <w:spacing w:before="0" w:beforeAutospacing="0" w:after="0" w:afterAutospacing="0"/>
+        <w:jc w:val="both"/>
+        <w:textAlignment w:val="baseline"/>
+        <w:rPr>
+          <w:rStyle w:val="eop"/>
+          <w:lang w:val="en-US"/>
+        </w:rPr>
+      </w:pPr>
       <w:r>
         <w:rPr>
           <w:rStyle w:val="normaltextrun"/>
@@ -994,45 +954,252 @@
         <w:jc w:val="both"/>
         <w:textAlignment w:val="baseline"/>
         <w:rPr>
-          <w:rFonts w:ascii="Segoe UI" w:hAnsi="Segoe UI" w:cs="Segoe UI"/>
-          <w:sz w:val="18"/>
-          <w:szCs w:val="18"/>
-          <w:lang w:val="en-US"/>
-        </w:rPr>
-      </w:pPr>
-      <w:r>
-        <w:rPr>
-          <w:rStyle w:val="normaltextrun"/>
-          <w:lang w:val="en-US"/>
-        </w:rPr>
-        <w:t xml:space="preserve">The second visualization generated during the visualization phase focused on five chosen topics. The grouped bar chart showed how frequently each theme appeared month by month. Several key insights emerged: November 2023 saw a spike in article counts across all selected topics, corresponding to heightened global focus following the war’s escalation. Topics related to casualties, hospitals, and Gaza-based humanitarian crises showed pronounced peaks during periods of major bombardment, while hostage-related and geopolitical topics like Iranian/Syrian </w:t>
-      </w:r>
-      <w:r>
-        <w:rPr>
-          <w:rStyle w:val="normaltextrun"/>
-          <w:lang w:val="en-US"/>
+          <w:b/>
+          <w:bCs/>
+          <w:color w:val="000000"/>
+          <w:bdr w:val="none" w:sz="0" w:space="0" w:color="auto" w:frame="1"/>
+        </w:rPr>
+      </w:pPr>
+      <w:r>
+        <w:rPr>
+          <w:b/>
+          <w:bCs/>
+          <w:color w:val="000000"/>
+          <w:bdr w:val="none" w:sz="0" w:space="0" w:color="auto" w:frame="1"/>
         </w:rPr>
         <w:lastRenderedPageBreak/>
-        <w:t>involvement were more steady but still significant. The inclusion of the territorial topic added another layer, showing that land-related discourse was present but not dominant.</w:t>
-      </w:r>
-      <w:r>
-        <w:rPr>
-          <w:rStyle w:val="eop"/>
-          <w:lang w:val="en-US"/>
-        </w:rPr>
-        <w:t> </w:t>
-      </w:r>
-    </w:p>
-    <w:p>
-      <w:pPr>
-        <w:pStyle w:val="paragraph"/>
-        <w:spacing w:before="0" w:beforeAutospacing="0" w:after="0" w:afterAutospacing="0"/>
-        <w:jc w:val="both"/>
-        <w:textAlignment w:val="baseline"/>
-        <w:rPr>
-          <w:rFonts w:ascii="Segoe UI" w:hAnsi="Segoe UI" w:cs="Segoe UI"/>
-          <w:sz w:val="18"/>
-          <w:szCs w:val="18"/>
+        <w:fldChar w:fldCharType="begin"/>
+      </w:r>
+      <w:r>
+        <w:rPr>
+          <w:b/>
+          <w:bCs/>
+          <w:color w:val="000000"/>
+          <w:bdr w:val="none" w:sz="0" w:space="0" w:color="auto" w:frame="1"/>
+        </w:rPr>
+        <w:instrText xml:space="preserve"> INCLUDEPICTURE "https://lh7-rt.googleusercontent.com/docsz/AD_4nXdknB7mFxuAPDcaSkeV_I0dDwXfNH6FvZVGjE1KL_DVn1dtbXGk44V-JiKBvwt2vr5doftGmvx2L_5bvcVcXF6-wPHr2G5yBA7ypcuCZLq03gx9jGqXzXzji2Sk-OVysoZa9xOLuA?key=vIzNvZVCvylhCrW0nolwyg" \* MERGEFORMATINET </w:instrText>
+      </w:r>
+      <w:r>
+        <w:rPr>
+          <w:b/>
+          <w:bCs/>
+          <w:color w:val="000000"/>
+          <w:bdr w:val="none" w:sz="0" w:space="0" w:color="auto" w:frame="1"/>
+        </w:rPr>
+        <w:fldChar w:fldCharType="separate"/>
+      </w:r>
+      <w:r>
+        <w:rPr>
+          <w:b/>
+          <w:bCs/>
+          <w:noProof/>
+          <w:color w:val="000000"/>
+          <w:bdr w:val="none" w:sz="0" w:space="0" w:color="auto" w:frame="1"/>
+        </w:rPr>
+        <w:drawing>
+          <wp:inline distT="0" distB="0" distL="0" distR="0" wp14:anchorId="7D569159" wp14:editId="72535EE3">
+            <wp:extent cx="5943600" cy="2221865"/>
+            <wp:effectExtent l="0" t="0" r="0" b="635"/>
+            <wp:docPr id="1995210974" name="Picture 1"/>
+            <wp:cNvGraphicFramePr>
+              <a:graphicFrameLocks xmlns:a="http://schemas.openxmlformats.org/drawingml/2006/main" noChangeAspect="1"/>
+            </wp:cNvGraphicFramePr>
+            <a:graphic xmlns:a="http://schemas.openxmlformats.org/drawingml/2006/main">
+              <a:graphicData uri="http://schemas.openxmlformats.org/drawingml/2006/picture">
+                <pic:pic xmlns:pic="http://schemas.openxmlformats.org/drawingml/2006/picture">
+                  <pic:nvPicPr>
+                    <pic:cNvPr id="0" name="Picture 1"/>
+                    <pic:cNvPicPr>
+                      <a:picLocks noChangeAspect="1" noChangeArrowheads="1"/>
+                    </pic:cNvPicPr>
+                  </pic:nvPicPr>
+                  <pic:blipFill>
+                    <a:blip r:embed="rId5" cstate="print">
+                      <a:extLst>
+                        <a:ext uri="{28A0092B-C50C-407E-A947-70E740481C1C}">
+                          <a14:useLocalDpi xmlns:a14="http://schemas.microsoft.com/office/drawing/2010/main" val="0"/>
+                        </a:ext>
+                      </a:extLst>
+                    </a:blip>
+                    <a:srcRect/>
+                    <a:stretch>
+                      <a:fillRect/>
+                    </a:stretch>
+                  </pic:blipFill>
+                  <pic:spPr bwMode="auto">
+                    <a:xfrm>
+                      <a:off x="0" y="0"/>
+                      <a:ext cx="5943600" cy="2221865"/>
+                    </a:xfrm>
+                    <a:prstGeom prst="rect">
+                      <a:avLst/>
+                    </a:prstGeom>
+                    <a:noFill/>
+                    <a:ln>
+                      <a:noFill/>
+                    </a:ln>
+                  </pic:spPr>
+                </pic:pic>
+              </a:graphicData>
+            </a:graphic>
+          </wp:inline>
+        </w:drawing>
+      </w:r>
+      <w:r>
+        <w:rPr>
+          <w:b/>
+          <w:bCs/>
+          <w:color w:val="000000"/>
+          <w:bdr w:val="none" w:sz="0" w:space="0" w:color="auto" w:frame="1"/>
+        </w:rPr>
+        <w:fldChar w:fldCharType="end"/>
+      </w:r>
+    </w:p>
+    <w:p>
+      <w:pPr>
+        <w:pStyle w:val="paragraph"/>
+        <w:spacing w:before="0" w:beforeAutospacing="0" w:after="0" w:afterAutospacing="0"/>
+        <w:jc w:val="both"/>
+        <w:textAlignment w:val="baseline"/>
+        <w:rPr>
+          <w:rFonts w:ascii="Segoe UI" w:hAnsi="Segoe UI" w:cs="Segoe UI"/>
+          <w:sz w:val="18"/>
+          <w:szCs w:val="18"/>
+          <w:lang w:val="en-US"/>
+        </w:rPr>
+      </w:pPr>
+    </w:p>
+    <w:p>
+      <w:pPr>
+        <w:pStyle w:val="paragraph"/>
+        <w:spacing w:before="0" w:beforeAutospacing="0" w:after="0" w:afterAutospacing="0"/>
+        <w:jc w:val="both"/>
+        <w:textAlignment w:val="baseline"/>
+        <w:rPr>
+          <w:rStyle w:val="eop"/>
+          <w:lang w:val="en-US"/>
+        </w:rPr>
+      </w:pPr>
+      <w:r>
+        <w:rPr>
+          <w:rStyle w:val="normaltextrun"/>
+          <w:lang w:val="en-US"/>
+        </w:rPr>
+        <w:t>The second visualization generated during the visualization phase focused on five chosen topics. The grouped bar chart showed how frequently each theme appeared month by month. Several key insights emerged: November 2023 saw a spike in article counts across all selected topics, corresponding to heightened global focus following the war’s escalation. Topics related to casualties, hospitals, and Gaza-based humanitarian crises showed pronounced peaks during periods of major bombardment, while hostage-related and geopolitical topics like Iranian/Syrian involvement were more steady but still significant. The inclusion of the territorial topic added another layer, showing that land-related discourse was present but not dominant.</w:t>
+      </w:r>
+      <w:r>
+        <w:rPr>
+          <w:rStyle w:val="eop"/>
+          <w:lang w:val="en-US"/>
+        </w:rPr>
+        <w:t> </w:t>
+      </w:r>
+    </w:p>
+    <w:p>
+      <w:pPr>
+        <w:pStyle w:val="paragraph"/>
+        <w:spacing w:before="0" w:beforeAutospacing="0" w:after="0" w:afterAutospacing="0"/>
+        <w:jc w:val="both"/>
+        <w:textAlignment w:val="baseline"/>
+        <w:rPr>
+          <w:rFonts w:ascii="Segoe UI" w:hAnsi="Segoe UI" w:cs="Segoe UI"/>
+          <w:sz w:val="18"/>
+          <w:szCs w:val="18"/>
+          <w:lang w:val="en-US"/>
+        </w:rPr>
+      </w:pPr>
+      <w:r>
+        <w:rPr>
+          <w:color w:val="000000"/>
+          <w:bdr w:val="none" w:sz="0" w:space="0" w:color="auto" w:frame="1"/>
+        </w:rPr>
+        <w:fldChar w:fldCharType="begin"/>
+      </w:r>
+      <w:r>
+        <w:rPr>
+          <w:color w:val="000000"/>
+          <w:bdr w:val="none" w:sz="0" w:space="0" w:color="auto" w:frame="1"/>
+        </w:rPr>
+        <w:instrText xml:space="preserve"> INCLUDEPICTURE "https://lh7-rt.googleusercontent.com/docsz/AD_4nXc98GCIpPJVoZ_62TZNVnazRh3y2SqbDutSs9dgW1umjdow0YnLWEtQnhYEPSGh8hpBHReRnCzjvRSLgqB41KUPHtvN6Aji0L-mzGvdZWKLQ_ATTIt_rlGA_AsceaM233yci4k6?key=vIzNvZVCvylhCrW0nolwyg" \* MERGEFORMATINET </w:instrText>
+      </w:r>
+      <w:r>
+        <w:rPr>
+          <w:color w:val="000000"/>
+          <w:bdr w:val="none" w:sz="0" w:space="0" w:color="auto" w:frame="1"/>
+        </w:rPr>
+        <w:fldChar w:fldCharType="separate"/>
+      </w:r>
+      <w:r>
+        <w:rPr>
+          <w:noProof/>
+          <w:color w:val="000000"/>
+          <w:bdr w:val="none" w:sz="0" w:space="0" w:color="auto" w:frame="1"/>
+        </w:rPr>
+        <w:drawing>
+          <wp:inline distT="0" distB="0" distL="0" distR="0" wp14:anchorId="4AB50890" wp14:editId="11AB43C4">
+            <wp:extent cx="5943600" cy="2221865"/>
+            <wp:effectExtent l="0" t="0" r="0" b="635"/>
+            <wp:docPr id="272275500" name="Picture 2"/>
+            <wp:cNvGraphicFramePr>
+              <a:graphicFrameLocks xmlns:a="http://schemas.openxmlformats.org/drawingml/2006/main" noChangeAspect="1"/>
+            </wp:cNvGraphicFramePr>
+            <a:graphic xmlns:a="http://schemas.openxmlformats.org/drawingml/2006/main">
+              <a:graphicData uri="http://schemas.openxmlformats.org/drawingml/2006/picture">
+                <pic:pic xmlns:pic="http://schemas.openxmlformats.org/drawingml/2006/picture">
+                  <pic:nvPicPr>
+                    <pic:cNvPr id="0" name="Picture 3"/>
+                    <pic:cNvPicPr>
+                      <a:picLocks noChangeAspect="1" noChangeArrowheads="1"/>
+                    </pic:cNvPicPr>
+                  </pic:nvPicPr>
+                  <pic:blipFill>
+                    <a:blip r:embed="rId6" cstate="print">
+                      <a:extLst>
+                        <a:ext uri="{28A0092B-C50C-407E-A947-70E740481C1C}">
+                          <a14:useLocalDpi xmlns:a14="http://schemas.microsoft.com/office/drawing/2010/main" val="0"/>
+                        </a:ext>
+                      </a:extLst>
+                    </a:blip>
+                    <a:srcRect/>
+                    <a:stretch>
+                      <a:fillRect/>
+                    </a:stretch>
+                  </pic:blipFill>
+                  <pic:spPr bwMode="auto">
+                    <a:xfrm>
+                      <a:off x="0" y="0"/>
+                      <a:ext cx="5943600" cy="2221865"/>
+                    </a:xfrm>
+                    <a:prstGeom prst="rect">
+                      <a:avLst/>
+                    </a:prstGeom>
+                    <a:noFill/>
+                    <a:ln>
+                      <a:noFill/>
+                    </a:ln>
+                  </pic:spPr>
+                </pic:pic>
+              </a:graphicData>
+            </a:graphic>
+          </wp:inline>
+        </w:drawing>
+      </w:r>
+      <w:r>
+        <w:rPr>
+          <w:color w:val="000000"/>
+          <w:bdr w:val="none" w:sz="0" w:space="0" w:color="auto" w:frame="1"/>
+        </w:rPr>
+        <w:fldChar w:fldCharType="end"/>
+      </w:r>
+    </w:p>
+    <w:p>
+      <w:pPr>
+        <w:pStyle w:val="paragraph"/>
+        <w:spacing w:before="0" w:beforeAutospacing="0" w:after="0" w:afterAutospacing="0"/>
+        <w:jc w:val="both"/>
+        <w:textAlignment w:val="baseline"/>
+        <w:rPr>
+          <w:rStyle w:val="eop"/>
           <w:lang w:val="en-US"/>
         </w:rPr>
       </w:pPr>
@@ -1050,16 +1217,29 @@
         </w:rPr>
         <w:t> </w:t>
       </w:r>
+    </w:p>
+    <w:p>
+      <w:pPr>
+        <w:pStyle w:val="paragraph"/>
+        <w:spacing w:before="0" w:beforeAutospacing="0" w:after="0" w:afterAutospacing="0"/>
+        <w:jc w:val="both"/>
+        <w:textAlignment w:val="baseline"/>
+        <w:rPr>
+          <w:rFonts w:ascii="Segoe UI" w:hAnsi="Segoe UI" w:cs="Segoe UI"/>
+          <w:sz w:val="18"/>
+          <w:szCs w:val="18"/>
+          <w:lang w:val="en-US"/>
+        </w:rPr>
+      </w:pPr>
     </w:p>
     <w:p>
       <w:pPr>
         <w:pStyle w:val="paragraph"/>
         <w:numPr>
           <w:ilvl w:val="0"/>
-          <w:numId w:val="3"/>
+          <w:numId w:val="5"/>
         </w:numPr>
         <w:spacing w:before="0" w:beforeAutospacing="0" w:after="0" w:afterAutospacing="0"/>
-        <w:ind w:left="1080" w:firstLine="0"/>
         <w:jc w:val="both"/>
         <w:textAlignment w:val="baseline"/>
         <w:rPr>
@@ -1118,17 +1298,16 @@
         <w:jc w:val="both"/>
         <w:textAlignment w:val="baseline"/>
         <w:rPr>
-          <w:rFonts w:ascii="Segoe UI" w:hAnsi="Segoe UI" w:cs="Segoe UI"/>
-          <w:sz w:val="18"/>
-          <w:szCs w:val="18"/>
-          <w:lang w:val="en-US"/>
-        </w:rPr>
-      </w:pPr>
-      <w:r>
-        <w:rPr>
-          <w:rStyle w:val="normaltextrun"/>
-          <w:lang w:val="en-US"/>
-        </w:rPr>
+          <w:rStyle w:val="eop"/>
+          <w:lang w:val="en-US"/>
+        </w:rPr>
+      </w:pPr>
+      <w:r>
+        <w:rPr>
+          <w:rStyle w:val="normaltextrun"/>
+          <w:lang w:val="en-US"/>
+        </w:rPr>
+        <w:lastRenderedPageBreak/>
         <w:t>I worked with the 1-gram-year-month dataset, which includes the monthly frequency of individual words (1-grams) used in the Al-Jazeera Gaza corpus. This dataset has word counts as well as average mentions per article (count-sum and count-mean). It also has date markers such as year and month. This dataset was produced by using a simple and widely used natural language processing method called tokenization. Tokenization breaks down the corpus into individual words. These words are then counted across documents and grouped by time (Šišnović 2024). This method is commonly used in digital humanities and large-scale text analysis, such as Google’s N-gram project, to detect historical or emotional patterns in language over time.</w:t>
       </w:r>
       <w:r>
@@ -1152,6 +1331,18 @@
           <w:lang w:val="en-US"/>
         </w:rPr>
       </w:pPr>
+    </w:p>
+    <w:p>
+      <w:pPr>
+        <w:pStyle w:val="paragraph"/>
+        <w:spacing w:before="0" w:beforeAutospacing="0" w:after="0" w:afterAutospacing="0"/>
+        <w:jc w:val="both"/>
+        <w:textAlignment w:val="baseline"/>
+        <w:rPr>
+          <w:rStyle w:val="eop"/>
+          <w:lang w:val="en-US"/>
+        </w:rPr>
+      </w:pPr>
       <w:r>
         <w:rPr>
           <w:rStyle w:val="normaltextrun"/>
@@ -1180,6 +1371,18 @@
           <w:lang w:val="en-US"/>
         </w:rPr>
       </w:pPr>
+    </w:p>
+    <w:p>
+      <w:pPr>
+        <w:pStyle w:val="paragraph"/>
+        <w:spacing w:before="0" w:beforeAutospacing="0" w:after="0" w:afterAutospacing="0"/>
+        <w:jc w:val="both"/>
+        <w:textAlignment w:val="baseline"/>
+        <w:rPr>
+          <w:rStyle w:val="eop"/>
+          <w:lang w:val="en-US"/>
+        </w:rPr>
+      </w:pPr>
       <w:r>
         <w:rPr>
           <w:rStyle w:val="normaltextrun"/>
@@ -1202,9 +1405,200 @@
         <w:jc w:val="both"/>
         <w:textAlignment w:val="baseline"/>
         <w:rPr>
-          <w:rFonts w:ascii="Segoe UI" w:hAnsi="Segoe UI" w:cs="Segoe UI"/>
-          <w:sz w:val="18"/>
-          <w:szCs w:val="18"/>
+          <w:color w:val="000000"/>
+          <w:bdr w:val="none" w:sz="0" w:space="0" w:color="auto" w:frame="1"/>
+        </w:rPr>
+      </w:pPr>
+      <w:r>
+        <w:rPr>
+          <w:color w:val="000000"/>
+          <w:bdr w:val="none" w:sz="0" w:space="0" w:color="auto" w:frame="1"/>
+        </w:rPr>
+        <w:fldChar w:fldCharType="begin"/>
+      </w:r>
+      <w:r>
+        <w:rPr>
+          <w:color w:val="000000"/>
+          <w:bdr w:val="none" w:sz="0" w:space="0" w:color="auto" w:frame="1"/>
+        </w:rPr>
+        <w:instrText xml:space="preserve"> INCLUDEPICTURE "https://lh7-rt.googleusercontent.com/docsz/AD_4nXdi_pBmNu7kVCSzBDv4gPyS90-q5cdW9J2UOL01Tzm_jRs1lclyAtO9dspbnJ_V89_WNGqERt3_A8K6Toog2kFPEMimoXQ-iAtluGTemeikqGqdKWwFFuQhEbisf4m058eQwr3vkw?key=vIzNvZVCvylhCrW0nolwyg" \* MERGEFORMATINET </w:instrText>
+      </w:r>
+      <w:r>
+        <w:rPr>
+          <w:color w:val="000000"/>
+          <w:bdr w:val="none" w:sz="0" w:space="0" w:color="auto" w:frame="1"/>
+        </w:rPr>
+        <w:fldChar w:fldCharType="separate"/>
+      </w:r>
+      <w:r>
+        <w:rPr>
+          <w:noProof/>
+          <w:color w:val="000000"/>
+          <w:bdr w:val="none" w:sz="0" w:space="0" w:color="auto" w:frame="1"/>
+        </w:rPr>
+        <w:drawing>
+          <wp:inline distT="0" distB="0" distL="0" distR="0" wp14:anchorId="5818537C" wp14:editId="5A0BFE21">
+            <wp:extent cx="5943600" cy="2459355"/>
+            <wp:effectExtent l="0" t="0" r="0" b="4445"/>
+            <wp:docPr id="848416770" name="Picture 3" descr="A graph of different colored lines&#10;&#10;AI-generated content may be incorrect."/>
+            <wp:cNvGraphicFramePr>
+              <a:graphicFrameLocks xmlns:a="http://schemas.openxmlformats.org/drawingml/2006/main" noChangeAspect="1"/>
+            </wp:cNvGraphicFramePr>
+            <a:graphic xmlns:a="http://schemas.openxmlformats.org/drawingml/2006/main">
+              <a:graphicData uri="http://schemas.openxmlformats.org/drawingml/2006/picture">
+                <pic:pic xmlns:pic="http://schemas.openxmlformats.org/drawingml/2006/picture">
+                  <pic:nvPicPr>
+                    <pic:cNvPr id="848416770" name="Picture 3" descr="A graph of different colored lines&#10;&#10;AI-generated content may be incorrect."/>
+                    <pic:cNvPicPr>
+                      <a:picLocks noChangeAspect="1" noChangeArrowheads="1"/>
+                    </pic:cNvPicPr>
+                  </pic:nvPicPr>
+                  <pic:blipFill>
+                    <a:blip r:embed="rId7">
+                      <a:extLst>
+                        <a:ext uri="{28A0092B-C50C-407E-A947-70E740481C1C}">
+                          <a14:useLocalDpi xmlns:a14="http://schemas.microsoft.com/office/drawing/2010/main" val="0"/>
+                        </a:ext>
+                      </a:extLst>
+                    </a:blip>
+                    <a:srcRect/>
+                    <a:stretch>
+                      <a:fillRect/>
+                    </a:stretch>
+                  </pic:blipFill>
+                  <pic:spPr bwMode="auto">
+                    <a:xfrm>
+                      <a:off x="0" y="0"/>
+                      <a:ext cx="5943600" cy="2459355"/>
+                    </a:xfrm>
+                    <a:prstGeom prst="rect">
+                      <a:avLst/>
+                    </a:prstGeom>
+                    <a:noFill/>
+                    <a:ln>
+                      <a:noFill/>
+                    </a:ln>
+                  </pic:spPr>
+                </pic:pic>
+              </a:graphicData>
+            </a:graphic>
+          </wp:inline>
+        </w:drawing>
+      </w:r>
+      <w:r>
+        <w:rPr>
+          <w:color w:val="000000"/>
+          <w:bdr w:val="none" w:sz="0" w:space="0" w:color="auto" w:frame="1"/>
+        </w:rPr>
+        <w:fldChar w:fldCharType="end"/>
+      </w:r>
+    </w:p>
+    <w:p>
+      <w:pPr>
+        <w:pStyle w:val="paragraph"/>
+        <w:spacing w:before="0" w:beforeAutospacing="0" w:after="0" w:afterAutospacing="0"/>
+        <w:jc w:val="both"/>
+        <w:textAlignment w:val="baseline"/>
+        <w:rPr>
+          <w:rFonts w:ascii="Segoe UI" w:hAnsi="Segoe UI" w:cs="Segoe UI"/>
+          <w:sz w:val="18"/>
+          <w:szCs w:val="18"/>
+          <w:lang w:val="en-US"/>
+        </w:rPr>
+      </w:pPr>
+      <w:r>
+        <w:rPr>
+          <w:color w:val="000000"/>
+          <w:bdr w:val="none" w:sz="0" w:space="0" w:color="auto" w:frame="1"/>
+        </w:rPr>
+        <w:lastRenderedPageBreak/>
+        <w:fldChar w:fldCharType="begin"/>
+      </w:r>
+      <w:r>
+        <w:rPr>
+          <w:color w:val="000000"/>
+          <w:bdr w:val="none" w:sz="0" w:space="0" w:color="auto" w:frame="1"/>
+        </w:rPr>
+        <w:instrText xml:space="preserve"> INCLUDEPICTURE "https://lh7-rt.googleusercontent.com/docsz/AD_4nXebzcEa1iMLnGiw2czkvGEXEW_3ER3v5OpR68q7BEx1PMgCWsaV7kfjnjD2P_Zcx4t_OsMIDZBkKltxRPGdUs0AZNxy3S1PHz4l_DFmQGRjqYATruwQJ2UEFwB6FJmXiXdFPf0ByA?key=vIzNvZVCvylhCrW0nolwyg" \* MERGEFORMATINET </w:instrText>
+      </w:r>
+      <w:r>
+        <w:rPr>
+          <w:color w:val="000000"/>
+          <w:bdr w:val="none" w:sz="0" w:space="0" w:color="auto" w:frame="1"/>
+        </w:rPr>
+        <w:fldChar w:fldCharType="separate"/>
+      </w:r>
+      <w:r>
+        <w:rPr>
+          <w:noProof/>
+          <w:color w:val="000000"/>
+          <w:bdr w:val="none" w:sz="0" w:space="0" w:color="auto" w:frame="1"/>
+        </w:rPr>
+        <w:drawing>
+          <wp:inline distT="0" distB="0" distL="0" distR="0" wp14:anchorId="3E77968C" wp14:editId="57C33050">
+            <wp:extent cx="5943600" cy="2484755"/>
+            <wp:effectExtent l="0" t="0" r="0" b="4445"/>
+            <wp:docPr id="1408660628" name="Picture 4" descr="A graph of different colored bars&#10;&#10;AI-generated content may be incorrect."/>
+            <wp:cNvGraphicFramePr>
+              <a:graphicFrameLocks xmlns:a="http://schemas.openxmlformats.org/drawingml/2006/main" noChangeAspect="1"/>
+            </wp:cNvGraphicFramePr>
+            <a:graphic xmlns:a="http://schemas.openxmlformats.org/drawingml/2006/main">
+              <a:graphicData uri="http://schemas.openxmlformats.org/drawingml/2006/picture">
+                <pic:pic xmlns:pic="http://schemas.openxmlformats.org/drawingml/2006/picture">
+                  <pic:nvPicPr>
+                    <pic:cNvPr id="0" name="Picture 7" descr="A graph of different colored bars&#10;&#10;AI-generated content may be incorrect."/>
+                    <pic:cNvPicPr>
+                      <a:picLocks noChangeAspect="1" noChangeArrowheads="1"/>
+                    </pic:cNvPicPr>
+                  </pic:nvPicPr>
+                  <pic:blipFill>
+                    <a:blip r:embed="rId8">
+                      <a:extLst>
+                        <a:ext uri="{28A0092B-C50C-407E-A947-70E740481C1C}">
+                          <a14:useLocalDpi xmlns:a14="http://schemas.microsoft.com/office/drawing/2010/main" val="0"/>
+                        </a:ext>
+                      </a:extLst>
+                    </a:blip>
+                    <a:srcRect/>
+                    <a:stretch>
+                      <a:fillRect/>
+                    </a:stretch>
+                  </pic:blipFill>
+                  <pic:spPr bwMode="auto">
+                    <a:xfrm>
+                      <a:off x="0" y="0"/>
+                      <a:ext cx="5943600" cy="2484755"/>
+                    </a:xfrm>
+                    <a:prstGeom prst="rect">
+                      <a:avLst/>
+                    </a:prstGeom>
+                    <a:noFill/>
+                    <a:ln>
+                      <a:noFill/>
+                    </a:ln>
+                  </pic:spPr>
+                </pic:pic>
+              </a:graphicData>
+            </a:graphic>
+          </wp:inline>
+        </w:drawing>
+      </w:r>
+      <w:r>
+        <w:rPr>
+          <w:color w:val="000000"/>
+          <w:bdr w:val="none" w:sz="0" w:space="0" w:color="auto" w:frame="1"/>
+        </w:rPr>
+        <w:fldChar w:fldCharType="end"/>
+      </w:r>
+    </w:p>
+    <w:p>
+      <w:pPr>
+        <w:pStyle w:val="paragraph"/>
+        <w:spacing w:before="0" w:beforeAutospacing="0" w:after="0" w:afterAutospacing="0"/>
+        <w:jc w:val="both"/>
+        <w:textAlignment w:val="baseline"/>
+        <w:rPr>
+          <w:rStyle w:val="eop"/>
           <w:lang w:val="en-US"/>
         </w:rPr>
       </w:pPr>
@@ -1238,64 +1632,248 @@
       </w:pPr>
       <w:r>
         <w:rPr>
-          <w:rStyle w:val="normaltextrun"/>
-          <w:lang w:val="en-US"/>
-        </w:rPr>
-        <w:t xml:space="preserve">My final visualization showed a grouped bar chart focusing on the average number of mentions per article for both fear and hope-related words from 7 September 2023 to 16 April 2024. The graph shows a noticeable spike in fear-related language in October 2023, tied to the outbreak of the Gaza conflict. In contrast, a modest rise in hope-related words appears in early 2024, which may reflect moments of international aid or calls for a ceasefire. These trends suggest that media coverage does not only report events but also frames them emotionally using language that may </w:t>
-      </w:r>
-      <w:r>
-        <w:rPr>
-          <w:rStyle w:val="normaltextrun"/>
-          <w:lang w:val="en-US"/>
+          <w:color w:val="000000"/>
+          <w:bdr w:val="none" w:sz="0" w:space="0" w:color="auto" w:frame="1"/>
+        </w:rPr>
+        <w:fldChar w:fldCharType="begin"/>
+      </w:r>
+      <w:r>
+        <w:rPr>
+          <w:color w:val="000000"/>
+          <w:bdr w:val="none" w:sz="0" w:space="0" w:color="auto" w:frame="1"/>
+        </w:rPr>
+        <w:instrText xml:space="preserve"> INCLUDEPICTURE "https://lh7-rt.googleusercontent.com/docsz/AD_4nXfi8-X5fWZN3LHN6hWptDiAMcV36hgGmo7pEbjxSESVhysmxzO2cIkT4IryDvBDMXHCDDGDYoPoS4OCwLXWWZY2NvXaRpLiK_3TkMUeu9evwP3-6-pOG3BG-SrTUr1zcM2YQs3BsA?key=vIzNvZVCvylhCrW0nolwyg" \* MERGEFORMATINET </w:instrText>
+      </w:r>
+      <w:r>
+        <w:rPr>
+          <w:color w:val="000000"/>
+          <w:bdr w:val="none" w:sz="0" w:space="0" w:color="auto" w:frame="1"/>
+        </w:rPr>
+        <w:fldChar w:fldCharType="separate"/>
+      </w:r>
+      <w:r>
+        <w:rPr>
+          <w:noProof/>
+          <w:color w:val="000000"/>
+          <w:bdr w:val="none" w:sz="0" w:space="0" w:color="auto" w:frame="1"/>
+        </w:rPr>
+        <w:drawing>
+          <wp:inline distT="0" distB="0" distL="0" distR="0" wp14:anchorId="6C7CB7A5" wp14:editId="1A2B2209">
+            <wp:extent cx="5943600" cy="2352675"/>
+            <wp:effectExtent l="0" t="0" r="0" b="0"/>
+            <wp:docPr id="1669547350" name="Picture 5"/>
+            <wp:cNvGraphicFramePr>
+              <a:graphicFrameLocks xmlns:a="http://schemas.openxmlformats.org/drawingml/2006/main" noChangeAspect="1"/>
+            </wp:cNvGraphicFramePr>
+            <a:graphic xmlns:a="http://schemas.openxmlformats.org/drawingml/2006/main">
+              <a:graphicData uri="http://schemas.openxmlformats.org/drawingml/2006/picture">
+                <pic:pic xmlns:pic="http://schemas.openxmlformats.org/drawingml/2006/picture">
+                  <pic:nvPicPr>
+                    <pic:cNvPr id="0" name="Picture 9"/>
+                    <pic:cNvPicPr>
+                      <a:picLocks noChangeAspect="1" noChangeArrowheads="1"/>
+                    </pic:cNvPicPr>
+                  </pic:nvPicPr>
+                  <pic:blipFill>
+                    <a:blip r:embed="rId9">
+                      <a:extLst>
+                        <a:ext uri="{28A0092B-C50C-407E-A947-70E740481C1C}">
+                          <a14:useLocalDpi xmlns:a14="http://schemas.microsoft.com/office/drawing/2010/main" val="0"/>
+                        </a:ext>
+                      </a:extLst>
+                    </a:blip>
+                    <a:srcRect/>
+                    <a:stretch>
+                      <a:fillRect/>
+                    </a:stretch>
+                  </pic:blipFill>
+                  <pic:spPr bwMode="auto">
+                    <a:xfrm>
+                      <a:off x="0" y="0"/>
+                      <a:ext cx="5943600" cy="2352675"/>
+                    </a:xfrm>
+                    <a:prstGeom prst="rect">
+                      <a:avLst/>
+                    </a:prstGeom>
+                    <a:noFill/>
+                    <a:ln>
+                      <a:noFill/>
+                    </a:ln>
+                  </pic:spPr>
+                </pic:pic>
+              </a:graphicData>
+            </a:graphic>
+          </wp:inline>
+        </w:drawing>
+      </w:r>
+      <w:r>
+        <w:rPr>
+          <w:color w:val="000000"/>
+          <w:bdr w:val="none" w:sz="0" w:space="0" w:color="auto" w:frame="1"/>
+        </w:rPr>
+        <w:fldChar w:fldCharType="end"/>
+      </w:r>
+    </w:p>
+    <w:p>
+      <w:pPr>
+        <w:pStyle w:val="paragraph"/>
+        <w:spacing w:before="0" w:beforeAutospacing="0" w:after="0" w:afterAutospacing="0"/>
+        <w:jc w:val="both"/>
+        <w:textAlignment w:val="baseline"/>
+        <w:rPr>
+          <w:rFonts w:ascii="Segoe UI" w:hAnsi="Segoe UI" w:cs="Segoe UI"/>
+          <w:sz w:val="18"/>
+          <w:szCs w:val="18"/>
+          <w:lang w:val="en-US"/>
+        </w:rPr>
+      </w:pPr>
+      <w:r>
+        <w:rPr>
+          <w:rStyle w:val="normaltextrun"/>
+          <w:lang w:val="en-US"/>
+        </w:rPr>
+        <w:t>My final visualization showed a grouped bar chart focusing on the average number of mentions per article for both fear and hope-related words from 7 September 2023 to 16 April 2024. The graph shows a noticeable spike in fear-related language in October 2023, tied to the outbreak of the Gaza conflict. In contrast, a modest rise in hope-related words appears in early 2024, which may reflect moments of international aid or calls for a ceasefire. These trends suggest that media coverage does not only report events but also frames them emotionally using language that may influence how the public understands and reacts to the conflict. Finally, this emphasizes that emotional language in media shifts with the intensity and nature of events and helps shape public perception through subtle linguistic choices.</w:t>
+      </w:r>
+      <w:r>
+        <w:rPr>
+          <w:rStyle w:val="eop"/>
+          <w:lang w:val="en-US"/>
+        </w:rPr>
+        <w:t> </w:t>
+      </w:r>
+    </w:p>
+    <w:p>
+      <w:pPr>
+        <w:pStyle w:val="paragraph"/>
+        <w:spacing w:before="0" w:beforeAutospacing="0" w:after="0" w:afterAutospacing="0"/>
+        <w:jc w:val="both"/>
+        <w:textAlignment w:val="baseline"/>
+        <w:rPr>
+          <w:color w:val="000000"/>
+          <w:bdr w:val="none" w:sz="0" w:space="0" w:color="auto" w:frame="1"/>
+        </w:rPr>
+      </w:pPr>
+      <w:r>
+        <w:rPr>
+          <w:rStyle w:val="normaltextrun"/>
+          <w:lang w:val="en"/>
         </w:rPr>
         <w:lastRenderedPageBreak/>
-        <w:t>influence how the public understands and reacts to the conflict. Finally, this emphasizes that emotional language in media shifts with the intensity and nature of events and helps shape public perception through subtle linguistic choices.</w:t>
-      </w:r>
-      <w:r>
-        <w:rPr>
-          <w:rStyle w:val="eop"/>
-          <w:lang w:val="en-US"/>
-        </w:rPr>
-        <w:t> </w:t>
-      </w:r>
-    </w:p>
-    <w:p>
-      <w:pPr>
-        <w:pStyle w:val="paragraph"/>
-        <w:spacing w:before="0" w:beforeAutospacing="0" w:after="0" w:afterAutospacing="0"/>
-        <w:jc w:val="both"/>
-        <w:textAlignment w:val="baseline"/>
-        <w:rPr>
-          <w:rFonts w:ascii="Segoe UI" w:hAnsi="Segoe UI" w:cs="Segoe UI"/>
-          <w:sz w:val="18"/>
-          <w:szCs w:val="18"/>
-          <w:lang w:val="en-US"/>
-        </w:rPr>
-      </w:pPr>
-      <w:r>
-        <w:rPr>
-          <w:rStyle w:val="normaltextrun"/>
-          <w:lang w:val="en"/>
-        </w:rPr>
-        <w:t> </w:t>
-      </w:r>
-      <w:r>
-        <w:rPr>
-          <w:rStyle w:val="eop"/>
-          <w:lang w:val="en-US"/>
-        </w:rPr>
-        <w:t> </w:t>
-      </w:r>
+        <w:t> </w:t>
+      </w:r>
+      <w:r>
+        <w:rPr>
+          <w:rStyle w:val="eop"/>
+          <w:lang w:val="en-US"/>
+        </w:rPr>
+        <w:t> </w:t>
+      </w:r>
+      <w:r>
+        <w:rPr>
+          <w:color w:val="000000"/>
+          <w:bdr w:val="none" w:sz="0" w:space="0" w:color="auto" w:frame="1"/>
+        </w:rPr>
+        <w:fldChar w:fldCharType="begin"/>
+      </w:r>
+      <w:r>
+        <w:rPr>
+          <w:color w:val="000000"/>
+          <w:bdr w:val="none" w:sz="0" w:space="0" w:color="auto" w:frame="1"/>
+        </w:rPr>
+        <w:instrText xml:space="preserve"> INCLUDEPICTURE "https://lh7-rt.googleusercontent.com/docsz/AD_4nXdUuS9fZ5vsl8wUqWSDjxpomLFv7IdjqAOEOcRkXq0voRnGrd6Bu75-d47i7ERyxeG3AlsVBqin2tsKhpFcLxEV-UNDwSiSi9YKV1g2_daQ0y6ctexnJaBvptYN9IublW70t7Uo8w?key=vIzNvZVCvylhCrW0nolwyg" \* MERGEFORMATINET </w:instrText>
+      </w:r>
+      <w:r>
+        <w:rPr>
+          <w:color w:val="000000"/>
+          <w:bdr w:val="none" w:sz="0" w:space="0" w:color="auto" w:frame="1"/>
+        </w:rPr>
+        <w:fldChar w:fldCharType="separate"/>
+      </w:r>
+      <w:r>
+        <w:rPr>
+          <w:noProof/>
+          <w:color w:val="000000"/>
+          <w:bdr w:val="none" w:sz="0" w:space="0" w:color="auto" w:frame="1"/>
+        </w:rPr>
+        <w:drawing>
+          <wp:inline distT="0" distB="0" distL="0" distR="0" wp14:anchorId="79B451E8" wp14:editId="283B8C3D">
+            <wp:extent cx="5943600" cy="2219960"/>
+            <wp:effectExtent l="0" t="0" r="0" b="2540"/>
+            <wp:docPr id="1674314374" name="Picture 6" descr="A graph of red and blue bars&#10;&#10;AI-generated content may be incorrect."/>
+            <wp:cNvGraphicFramePr>
+              <a:graphicFrameLocks xmlns:a="http://schemas.openxmlformats.org/drawingml/2006/main" noChangeAspect="1"/>
+            </wp:cNvGraphicFramePr>
+            <a:graphic xmlns:a="http://schemas.openxmlformats.org/drawingml/2006/main">
+              <a:graphicData uri="http://schemas.openxmlformats.org/drawingml/2006/picture">
+                <pic:pic xmlns:pic="http://schemas.openxmlformats.org/drawingml/2006/picture">
+                  <pic:nvPicPr>
+                    <pic:cNvPr id="0" name="Picture 11" descr="A graph of red and blue bars&#10;&#10;AI-generated content may be incorrect."/>
+                    <pic:cNvPicPr>
+                      <a:picLocks noChangeAspect="1" noChangeArrowheads="1"/>
+                    </pic:cNvPicPr>
+                  </pic:nvPicPr>
+                  <pic:blipFill>
+                    <a:blip r:embed="rId10">
+                      <a:extLst>
+                        <a:ext uri="{28A0092B-C50C-407E-A947-70E740481C1C}">
+                          <a14:useLocalDpi xmlns:a14="http://schemas.microsoft.com/office/drawing/2010/main" val="0"/>
+                        </a:ext>
+                      </a:extLst>
+                    </a:blip>
+                    <a:srcRect/>
+                    <a:stretch>
+                      <a:fillRect/>
+                    </a:stretch>
+                  </pic:blipFill>
+                  <pic:spPr bwMode="auto">
+                    <a:xfrm>
+                      <a:off x="0" y="0"/>
+                      <a:ext cx="5943600" cy="2219960"/>
+                    </a:xfrm>
+                    <a:prstGeom prst="rect">
+                      <a:avLst/>
+                    </a:prstGeom>
+                    <a:noFill/>
+                    <a:ln>
+                      <a:noFill/>
+                    </a:ln>
+                  </pic:spPr>
+                </pic:pic>
+              </a:graphicData>
+            </a:graphic>
+          </wp:inline>
+        </w:drawing>
+      </w:r>
+      <w:r>
+        <w:rPr>
+          <w:color w:val="000000"/>
+          <w:bdr w:val="none" w:sz="0" w:space="0" w:color="auto" w:frame="1"/>
+        </w:rPr>
+        <w:fldChar w:fldCharType="end"/>
+      </w:r>
+    </w:p>
+    <w:p>
+      <w:pPr>
+        <w:pStyle w:val="paragraph"/>
+        <w:spacing w:before="0" w:beforeAutospacing="0" w:after="0" w:afterAutospacing="0"/>
+        <w:jc w:val="both"/>
+        <w:textAlignment w:val="baseline"/>
+        <w:rPr>
+          <w:rFonts w:ascii="Segoe UI" w:hAnsi="Segoe UI" w:cs="Segoe UI"/>
+          <w:sz w:val="18"/>
+          <w:szCs w:val="18"/>
+          <w:lang w:val="en-US"/>
+        </w:rPr>
+      </w:pPr>
     </w:p>
     <w:p>
       <w:pPr>
         <w:pStyle w:val="paragraph"/>
         <w:numPr>
           <w:ilvl w:val="0"/>
-          <w:numId w:val="4"/>
+          <w:numId w:val="5"/>
         </w:numPr>
         <w:spacing w:before="0" w:beforeAutospacing="0" w:after="0" w:afterAutospacing="0"/>
-        <w:ind w:left="1080" w:firstLine="0"/>
         <w:jc w:val="both"/>
         <w:textAlignment w:val="baseline"/>
         <w:rPr>
@@ -1466,17 +2044,113 @@
         <w:jc w:val="both"/>
         <w:textAlignment w:val="baseline"/>
         <w:rPr>
-          <w:rFonts w:ascii="Segoe UI" w:hAnsi="Segoe UI" w:cs="Segoe UI"/>
-          <w:sz w:val="18"/>
-          <w:szCs w:val="18"/>
-          <w:lang w:val="en-US"/>
-        </w:rPr>
-      </w:pPr>
-      <w:r>
-        <w:rPr>
           <w:rStyle w:val="normaltextrun"/>
           <w:lang w:val="en"/>
         </w:rPr>
+      </w:pPr>
+      <w:r>
+        <w:rPr>
+          <w:color w:val="000000"/>
+          <w:bdr w:val="none" w:sz="0" w:space="0" w:color="auto" w:frame="1"/>
+        </w:rPr>
+        <w:lastRenderedPageBreak/>
+        <w:fldChar w:fldCharType="begin"/>
+      </w:r>
+      <w:r>
+        <w:rPr>
+          <w:color w:val="000000"/>
+          <w:bdr w:val="none" w:sz="0" w:space="0" w:color="auto" w:frame="1"/>
+        </w:rPr>
+        <w:instrText xml:space="preserve"> INCLUDEPICTURE "https://lh7-rt.googleusercontent.com/docsz/AD_4nXcUNhysPAavpaZ4s3Qgt8W9HQSs9QAxNHT_w2VfuBpOvpqI6TVqb1Jf8DYzX4zebsED9VRPC95c3CIGmFLq4bXvqmS7K2LWUcZT_tzQnqr_ZCgt5-JYzrRWmVoQwq-_ILuOu2mUww?key=vIzNvZVCvylhCrW0nolwyg" \* MERGEFORMATINET </w:instrText>
+      </w:r>
+      <w:r>
+        <w:rPr>
+          <w:color w:val="000000"/>
+          <w:bdr w:val="none" w:sz="0" w:space="0" w:color="auto" w:frame="1"/>
+        </w:rPr>
+        <w:fldChar w:fldCharType="separate"/>
+      </w:r>
+      <w:r>
+        <w:rPr>
+          <w:noProof/>
+          <w:color w:val="000000"/>
+          <w:bdr w:val="none" w:sz="0" w:space="0" w:color="auto" w:frame="1"/>
+        </w:rPr>
+        <w:drawing>
+          <wp:inline distT="0" distB="0" distL="0" distR="0" wp14:anchorId="760695BE" wp14:editId="736BE14E">
+            <wp:extent cx="5943600" cy="3230245"/>
+            <wp:effectExtent l="0" t="0" r="0" b="0"/>
+            <wp:docPr id="626602359" name="Picture 7"/>
+            <wp:cNvGraphicFramePr>
+              <a:graphicFrameLocks xmlns:a="http://schemas.openxmlformats.org/drawingml/2006/main" noChangeAspect="1"/>
+            </wp:cNvGraphicFramePr>
+            <a:graphic xmlns:a="http://schemas.openxmlformats.org/drawingml/2006/main">
+              <a:graphicData uri="http://schemas.openxmlformats.org/drawingml/2006/picture">
+                <pic:pic xmlns:pic="http://schemas.openxmlformats.org/drawingml/2006/picture">
+                  <pic:nvPicPr>
+                    <pic:cNvPr id="0" name="Picture 13"/>
+                    <pic:cNvPicPr>
+                      <a:picLocks noChangeAspect="1" noChangeArrowheads="1"/>
+                    </pic:cNvPicPr>
+                  </pic:nvPicPr>
+                  <pic:blipFill>
+                    <a:blip r:embed="rId11">
+                      <a:extLst>
+                        <a:ext uri="{28A0092B-C50C-407E-A947-70E740481C1C}">
+                          <a14:useLocalDpi xmlns:a14="http://schemas.microsoft.com/office/drawing/2010/main" val="0"/>
+                        </a:ext>
+                      </a:extLst>
+                    </a:blip>
+                    <a:srcRect/>
+                    <a:stretch>
+                      <a:fillRect/>
+                    </a:stretch>
+                  </pic:blipFill>
+                  <pic:spPr bwMode="auto">
+                    <a:xfrm>
+                      <a:off x="0" y="0"/>
+                      <a:ext cx="5943600" cy="3230245"/>
+                    </a:xfrm>
+                    <a:prstGeom prst="rect">
+                      <a:avLst/>
+                    </a:prstGeom>
+                    <a:noFill/>
+                    <a:ln>
+                      <a:noFill/>
+                    </a:ln>
+                  </pic:spPr>
+                </pic:pic>
+              </a:graphicData>
+            </a:graphic>
+          </wp:inline>
+        </w:drawing>
+      </w:r>
+      <w:r>
+        <w:rPr>
+          <w:color w:val="000000"/>
+          <w:bdr w:val="none" w:sz="0" w:space="0" w:color="auto" w:frame="1"/>
+        </w:rPr>
+        <w:fldChar w:fldCharType="end"/>
+      </w:r>
+    </w:p>
+    <w:p>
+      <w:pPr>
+        <w:pStyle w:val="paragraph"/>
+        <w:spacing w:before="0" w:beforeAutospacing="0" w:after="0" w:afterAutospacing="0"/>
+        <w:jc w:val="both"/>
+        <w:textAlignment w:val="baseline"/>
+        <w:rPr>
+          <w:rFonts w:ascii="Segoe UI" w:hAnsi="Segoe UI" w:cs="Segoe UI"/>
+          <w:sz w:val="18"/>
+          <w:szCs w:val="18"/>
+          <w:lang w:val="en-US"/>
+        </w:rPr>
+      </w:pPr>
+      <w:r>
+        <w:rPr>
+          <w:rStyle w:val="normaltextrun"/>
+          <w:lang w:val="en"/>
+        </w:rPr>
         <w:t xml:space="preserve">Fig 1. </w:t>
       </w:r>
       <w:r>
@@ -1550,17 +2224,112 @@
         <w:jc w:val="both"/>
         <w:textAlignment w:val="baseline"/>
         <w:rPr>
-          <w:rFonts w:ascii="Segoe UI" w:hAnsi="Segoe UI" w:cs="Segoe UI"/>
-          <w:sz w:val="18"/>
-          <w:szCs w:val="18"/>
-          <w:lang w:val="en-US"/>
-        </w:rPr>
-      </w:pPr>
-      <w:r>
-        <w:rPr>
           <w:rStyle w:val="normaltextrun"/>
           <w:lang w:val="en"/>
         </w:rPr>
+      </w:pPr>
+      <w:r>
+        <w:rPr>
+          <w:color w:val="000000"/>
+          <w:bdr w:val="none" w:sz="0" w:space="0" w:color="auto" w:frame="1"/>
+        </w:rPr>
+        <w:fldChar w:fldCharType="begin"/>
+      </w:r>
+      <w:r>
+        <w:rPr>
+          <w:color w:val="000000"/>
+          <w:bdr w:val="none" w:sz="0" w:space="0" w:color="auto" w:frame="1"/>
+        </w:rPr>
+        <w:instrText xml:space="preserve"> INCLUDEPICTURE "https://lh7-rt.googleusercontent.com/docsz/AD_4nXcI3wuGFgEDf_QF3AGQbZAjI9OIly2Jk_PBYEBQvFkAZPj4d9QWQpm-L2mv4THLoqeiPDQaS6icv7Ku4eeTy2NH4LeMjLR1x1GPIV3SbOaaosYqMggLetube0HmSIODaJdbZ2Vf8A?key=vIzNvZVCvylhCrW0nolwyg" \* MERGEFORMATINET </w:instrText>
+      </w:r>
+      <w:r>
+        <w:rPr>
+          <w:color w:val="000000"/>
+          <w:bdr w:val="none" w:sz="0" w:space="0" w:color="auto" w:frame="1"/>
+        </w:rPr>
+        <w:fldChar w:fldCharType="separate"/>
+      </w:r>
+      <w:r>
+        <w:rPr>
+          <w:noProof/>
+          <w:color w:val="000000"/>
+          <w:bdr w:val="none" w:sz="0" w:space="0" w:color="auto" w:frame="1"/>
+        </w:rPr>
+        <w:drawing>
+          <wp:inline distT="0" distB="0" distL="0" distR="0" wp14:anchorId="0690DF29" wp14:editId="301DF9BC">
+            <wp:extent cx="5943600" cy="3230245"/>
+            <wp:effectExtent l="0" t="0" r="0" b="0"/>
+            <wp:docPr id="111519653" name="Picture 8" descr="A graph of blue rectangular shapes&#10;&#10;AI-generated content may be incorrect."/>
+            <wp:cNvGraphicFramePr>
+              <a:graphicFrameLocks xmlns:a="http://schemas.openxmlformats.org/drawingml/2006/main" noChangeAspect="1"/>
+            </wp:cNvGraphicFramePr>
+            <a:graphic xmlns:a="http://schemas.openxmlformats.org/drawingml/2006/main">
+              <a:graphicData uri="http://schemas.openxmlformats.org/drawingml/2006/picture">
+                <pic:pic xmlns:pic="http://schemas.openxmlformats.org/drawingml/2006/picture">
+                  <pic:nvPicPr>
+                    <pic:cNvPr id="111519653" name="Picture 8" descr="A graph of blue rectangular shapes&#10;&#10;AI-generated content may be incorrect."/>
+                    <pic:cNvPicPr>
+                      <a:picLocks noChangeAspect="1" noChangeArrowheads="1"/>
+                    </pic:cNvPicPr>
+                  </pic:nvPicPr>
+                  <pic:blipFill>
+                    <a:blip r:embed="rId12">
+                      <a:extLst>
+                        <a:ext uri="{28A0092B-C50C-407E-A947-70E740481C1C}">
+                          <a14:useLocalDpi xmlns:a14="http://schemas.microsoft.com/office/drawing/2010/main" val="0"/>
+                        </a:ext>
+                      </a:extLst>
+                    </a:blip>
+                    <a:srcRect/>
+                    <a:stretch>
+                      <a:fillRect/>
+                    </a:stretch>
+                  </pic:blipFill>
+                  <pic:spPr bwMode="auto">
+                    <a:xfrm>
+                      <a:off x="0" y="0"/>
+                      <a:ext cx="5943600" cy="3230245"/>
+                    </a:xfrm>
+                    <a:prstGeom prst="rect">
+                      <a:avLst/>
+                    </a:prstGeom>
+                    <a:noFill/>
+                    <a:ln>
+                      <a:noFill/>
+                    </a:ln>
+                  </pic:spPr>
+                </pic:pic>
+              </a:graphicData>
+            </a:graphic>
+          </wp:inline>
+        </w:drawing>
+      </w:r>
+      <w:r>
+        <w:rPr>
+          <w:color w:val="000000"/>
+          <w:bdr w:val="none" w:sz="0" w:space="0" w:color="auto" w:frame="1"/>
+        </w:rPr>
+        <w:fldChar w:fldCharType="end"/>
+      </w:r>
+    </w:p>
+    <w:p>
+      <w:pPr>
+        <w:pStyle w:val="paragraph"/>
+        <w:spacing w:before="0" w:beforeAutospacing="0" w:after="0" w:afterAutospacing="0"/>
+        <w:jc w:val="both"/>
+        <w:textAlignment w:val="baseline"/>
+        <w:rPr>
+          <w:rFonts w:ascii="Segoe UI" w:hAnsi="Segoe UI" w:cs="Segoe UI"/>
+          <w:sz w:val="18"/>
+          <w:szCs w:val="18"/>
+          <w:lang w:val="en-US"/>
+        </w:rPr>
+      </w:pPr>
+      <w:r>
+        <w:rPr>
+          <w:rStyle w:val="normaltextrun"/>
+          <w:lang w:val="en"/>
+        </w:rPr>
         <w:t>Fig 2</w:t>
       </w:r>
       <w:r>
@@ -1578,25 +2347,218 @@
         <w:jc w:val="both"/>
         <w:textAlignment w:val="baseline"/>
         <w:rPr>
-          <w:rFonts w:ascii="Segoe UI" w:hAnsi="Segoe UI" w:cs="Segoe UI"/>
-          <w:sz w:val="18"/>
-          <w:szCs w:val="18"/>
-          <w:lang w:val="en-US"/>
-        </w:rPr>
-      </w:pPr>
-      <w:r>
-        <w:rPr>
-          <w:rStyle w:val="normaltextrun"/>
-          <w:lang w:val="en-US"/>
-        </w:rPr>
-        <w:t>Finally, the change in article length was analyzed monthly, considering the mean length and sum of the words for each month. Data was accumulated from the second batch, which utilized the length-year-month.csv. The results indicated that November 2023 had the longest articles on average with a mean of around 649.39 words. This aligns with journalistic standards, as early reporting often includes background and context (Zelizer and Tenenboim-Weinblatt, 2014). In later months, like April 2024, mean article lengths dropped to about 596.34 words, likely because the news had shifted to quicker updates or reporting had decreased due to a rise in other geopolitical events. Additionally, the sum of the length of the articles was at its apex in Nov 2023 with a reported sum of 444,184 words, which when coupled with the average mean indicate that the greatest number of articles were published during the initial stages of the conflict.</w:t>
-      </w:r>
-      <w:r>
-        <w:rPr>
-          <w:rStyle w:val="eop"/>
-          <w:lang w:val="en-US"/>
-        </w:rPr>
-        <w:t> </w:t>
+          <w:rStyle w:val="eop"/>
+          <w:lang w:val="en-US"/>
+        </w:rPr>
+      </w:pPr>
+      <w:r>
+        <w:rPr>
+          <w:rStyle w:val="normaltextrun"/>
+          <w:lang w:val="en-US"/>
+        </w:rPr>
+        <w:t xml:space="preserve">Finally, the change in article length was analyzed monthly, considering the mean length and sum of the words for each month. Data was accumulated from the second batch, which utilized the length-year-month.csv. The results indicated that November 2023 had the longest articles on average with a mean of around 649.39 words. This aligns with journalistic standards, as early </w:t>
+      </w:r>
+      <w:r>
+        <w:rPr>
+          <w:rStyle w:val="normaltextrun"/>
+          <w:lang w:val="en-US"/>
+        </w:rPr>
+        <w:lastRenderedPageBreak/>
+        <w:t>reporting often includes background and context (Zelizer and Tenenboim-Weinblatt, 2014). In later months, like April 2024, mean article lengths dropped to about 596.34 words, likely because the news had shifted to quicker updates or reporting had decreased due to a rise in other geopolitical events. Additionally, the sum of the length of the articles was at its apex in Nov 2023 with a reported sum of 444,184 words, which when coupled with the average mean indicate that the greatest number of articles were published during the initial stages of the conflict.</w:t>
+      </w:r>
+      <w:r>
+        <w:rPr>
+          <w:rStyle w:val="eop"/>
+          <w:lang w:val="en-US"/>
+        </w:rPr>
+        <w:t> </w:t>
+      </w:r>
+    </w:p>
+    <w:p>
+      <w:pPr>
+        <w:pStyle w:val="paragraph"/>
+        <w:spacing w:before="0" w:beforeAutospacing="0" w:after="0" w:afterAutospacing="0"/>
+        <w:jc w:val="both"/>
+        <w:textAlignment w:val="baseline"/>
+        <w:rPr>
+          <w:rFonts w:ascii="Segoe UI" w:hAnsi="Segoe UI" w:cs="Segoe UI"/>
+          <w:sz w:val="18"/>
+          <w:szCs w:val="18"/>
+          <w:lang w:val="en-US"/>
+        </w:rPr>
+      </w:pPr>
+      <w:r>
+        <w:rPr>
+          <w:color w:val="000000"/>
+          <w:bdr w:val="none" w:sz="0" w:space="0" w:color="auto" w:frame="1"/>
+        </w:rPr>
+        <w:fldChar w:fldCharType="begin"/>
+      </w:r>
+      <w:r>
+        <w:rPr>
+          <w:color w:val="000000"/>
+          <w:bdr w:val="none" w:sz="0" w:space="0" w:color="auto" w:frame="1"/>
+        </w:rPr>
+        <w:instrText xml:space="preserve"> INCLUDEPICTURE "https://lh7-rt.googleusercontent.com/docsz/AD_4nXetMpGSIBInnrvEM1Vo4A5lZ4MRYFsxviFvsxg39A7nCPGKAxz3-ieHBtdXDWsYtjhyguWgRuGge3jGpdpahuJLPTtG4cdaC7cH1rcR8CSrQvD4IHTLA3HJbY0RuJf9bMLLt1hr?key=vIzNvZVCvylhCrW0nolwyg" \* MERGEFORMATINET </w:instrText>
+      </w:r>
+      <w:r>
+        <w:rPr>
+          <w:color w:val="000000"/>
+          <w:bdr w:val="none" w:sz="0" w:space="0" w:color="auto" w:frame="1"/>
+        </w:rPr>
+        <w:fldChar w:fldCharType="separate"/>
+      </w:r>
+      <w:r>
+        <w:rPr>
+          <w:noProof/>
+          <w:color w:val="000000"/>
+          <w:bdr w:val="none" w:sz="0" w:space="0" w:color="auto" w:frame="1"/>
+        </w:rPr>
+        <w:drawing>
+          <wp:inline distT="0" distB="0" distL="0" distR="0" wp14:anchorId="38F3E6C4" wp14:editId="14BC2A31">
+            <wp:extent cx="2915138" cy="1581271"/>
+            <wp:effectExtent l="0" t="0" r="6350" b="0"/>
+            <wp:docPr id="1737227005" name="Picture 9" descr="A graph of blue rectangular shapes&#10;&#10;AI-generated content may be incorrect."/>
+            <wp:cNvGraphicFramePr>
+              <a:graphicFrameLocks xmlns:a="http://schemas.openxmlformats.org/drawingml/2006/main" noChangeAspect="1"/>
+            </wp:cNvGraphicFramePr>
+            <a:graphic xmlns:a="http://schemas.openxmlformats.org/drawingml/2006/main">
+              <a:graphicData uri="http://schemas.openxmlformats.org/drawingml/2006/picture">
+                <pic:pic xmlns:pic="http://schemas.openxmlformats.org/drawingml/2006/picture">
+                  <pic:nvPicPr>
+                    <pic:cNvPr id="1737227005" name="Picture 9" descr="A graph of blue rectangular shapes&#10;&#10;AI-generated content may be incorrect."/>
+                    <pic:cNvPicPr>
+                      <a:picLocks noChangeAspect="1" noChangeArrowheads="1"/>
+                    </pic:cNvPicPr>
+                  </pic:nvPicPr>
+                  <pic:blipFill>
+                    <a:blip r:embed="rId13" cstate="print">
+                      <a:extLst>
+                        <a:ext uri="{28A0092B-C50C-407E-A947-70E740481C1C}">
+                          <a14:useLocalDpi xmlns:a14="http://schemas.microsoft.com/office/drawing/2010/main" val="0"/>
+                        </a:ext>
+                      </a:extLst>
+                    </a:blip>
+                    <a:srcRect/>
+                    <a:stretch>
+                      <a:fillRect/>
+                    </a:stretch>
+                  </pic:blipFill>
+                  <pic:spPr bwMode="auto">
+                    <a:xfrm>
+                      <a:off x="0" y="0"/>
+                      <a:ext cx="2945499" cy="1597740"/>
+                    </a:xfrm>
+                    <a:prstGeom prst="rect">
+                      <a:avLst/>
+                    </a:prstGeom>
+                    <a:noFill/>
+                    <a:ln>
+                      <a:noFill/>
+                    </a:ln>
+                  </pic:spPr>
+                </pic:pic>
+              </a:graphicData>
+            </a:graphic>
+          </wp:inline>
+        </w:drawing>
+      </w:r>
+      <w:r>
+        <w:rPr>
+          <w:color w:val="000000"/>
+          <w:bdr w:val="none" w:sz="0" w:space="0" w:color="auto" w:frame="1"/>
+        </w:rPr>
+        <w:fldChar w:fldCharType="end"/>
+      </w:r>
+      <w:r>
+        <w:rPr>
+          <w:color w:val="000000"/>
+          <w:bdr w:val="none" w:sz="0" w:space="0" w:color="auto" w:frame="1"/>
+        </w:rPr>
+        <w:t xml:space="preserve"> </w:t>
+      </w:r>
+      <w:r>
+        <w:rPr>
+          <w:color w:val="000000"/>
+          <w:bdr w:val="none" w:sz="0" w:space="0" w:color="auto" w:frame="1"/>
+        </w:rPr>
+        <w:fldChar w:fldCharType="begin"/>
+      </w:r>
+      <w:r>
+        <w:rPr>
+          <w:color w:val="000000"/>
+          <w:bdr w:val="none" w:sz="0" w:space="0" w:color="auto" w:frame="1"/>
+        </w:rPr>
+        <w:instrText xml:space="preserve"> INCLUDEPICTURE "https://lh7-rt.googleusercontent.com/docsz/AD_4nXdfd7jpxQkQmoGqm7fEKLqN6Z6I9wQ9NKRusnn01XVQhCs_v23lwAkEYmg1_ksJcHPAA3aRLv4x2PIi_oBdJ5YyAS-8whnB7Ob1i2rq2il-97lqAmwduD3DMY4iX74Eovoaedc80A?key=vIzNvZVCvylhCrW0nolwyg" \* MERGEFORMATINET </w:instrText>
+      </w:r>
+      <w:r>
+        <w:rPr>
+          <w:color w:val="000000"/>
+          <w:bdr w:val="none" w:sz="0" w:space="0" w:color="auto" w:frame="1"/>
+        </w:rPr>
+        <w:fldChar w:fldCharType="separate"/>
+      </w:r>
+      <w:r>
+        <w:rPr>
+          <w:noProof/>
+          <w:color w:val="000000"/>
+          <w:bdr w:val="none" w:sz="0" w:space="0" w:color="auto" w:frame="1"/>
+        </w:rPr>
+        <w:drawing>
+          <wp:inline distT="0" distB="0" distL="0" distR="0" wp14:anchorId="61DB81F8" wp14:editId="4D6AC95F">
+            <wp:extent cx="2868246" cy="1568239"/>
+            <wp:effectExtent l="0" t="0" r="2540" b="0"/>
+            <wp:docPr id="1214410471" name="Picture 10" descr="A graph of a bar&#10;&#10;AI-generated content may be incorrect."/>
+            <wp:cNvGraphicFramePr>
+              <a:graphicFrameLocks xmlns:a="http://schemas.openxmlformats.org/drawingml/2006/main" noChangeAspect="1"/>
+            </wp:cNvGraphicFramePr>
+            <a:graphic xmlns:a="http://schemas.openxmlformats.org/drawingml/2006/main">
+              <a:graphicData uri="http://schemas.openxmlformats.org/drawingml/2006/picture">
+                <pic:pic xmlns:pic="http://schemas.openxmlformats.org/drawingml/2006/picture">
+                  <pic:nvPicPr>
+                    <pic:cNvPr id="1214410471" name="Picture 10" descr="A graph of a bar&#10;&#10;AI-generated content may be incorrect."/>
+                    <pic:cNvPicPr>
+                      <a:picLocks noChangeAspect="1" noChangeArrowheads="1"/>
+                    </pic:cNvPicPr>
+                  </pic:nvPicPr>
+                  <pic:blipFill>
+                    <a:blip r:embed="rId14" cstate="print">
+                      <a:extLst>
+                        <a:ext uri="{28A0092B-C50C-407E-A947-70E740481C1C}">
+                          <a14:useLocalDpi xmlns:a14="http://schemas.microsoft.com/office/drawing/2010/main" val="0"/>
+                        </a:ext>
+                      </a:extLst>
+                    </a:blip>
+                    <a:srcRect/>
+                    <a:stretch>
+                      <a:fillRect/>
+                    </a:stretch>
+                  </pic:blipFill>
+                  <pic:spPr bwMode="auto">
+                    <a:xfrm>
+                      <a:off x="0" y="0"/>
+                      <a:ext cx="2878293" cy="1573732"/>
+                    </a:xfrm>
+                    <a:prstGeom prst="rect">
+                      <a:avLst/>
+                    </a:prstGeom>
+                    <a:noFill/>
+                    <a:ln>
+                      <a:noFill/>
+                    </a:ln>
+                  </pic:spPr>
+                </pic:pic>
+              </a:graphicData>
+            </a:graphic>
+          </wp:inline>
+        </w:drawing>
+      </w:r>
+      <w:r>
+        <w:rPr>
+          <w:color w:val="000000"/>
+          <w:bdr w:val="none" w:sz="0" w:space="0" w:color="auto" w:frame="1"/>
+        </w:rPr>
+        <w:fldChar w:fldCharType="end"/>
       </w:r>
     </w:p>
     <w:p>
@@ -1645,7 +2607,6 @@
           <w:rStyle w:val="normaltextrun"/>
           <w:lang w:val="en-US"/>
         </w:rPr>
-        <w:lastRenderedPageBreak/>
         <w:t>Overall, filtering by word count and looking at both frequency and length turned out to be a helpful way for the group to track how deeply and how often news outlets covered the conflict. While article length is not a perfect measure of quality, being unable to capture tone or nuance, it aids in providing an outlook to measure reporting frequency.</w:t>
       </w:r>
       <w:r>
@@ -1866,6 +2827,7 @@
           <w:rStyle w:val="normaltextrun"/>
           <w:lang w:val="en"/>
         </w:rPr>
+        <w:lastRenderedPageBreak/>
         <w:t> </w:t>
       </w:r>
       <w:r>
@@ -1950,15 +2912,7 @@
           <w:rStyle w:val="normaltextrun"/>
           <w:lang w:val="en-US"/>
         </w:rPr>
-        <w:t xml:space="preserve">Together, these findings support our argument that Al Jazeera’s reporting evolved in line with both the material developments of the conflict and the emotional landscape it provoked. Thematically, structurally, and emotionally, the data reflects a media narrative that responded dynamically to unfolding events, helping shape how the war was understood and felt by its audience. The interplay </w:t>
-      </w:r>
-      <w:r>
-        <w:rPr>
-          <w:rStyle w:val="normaltextrun"/>
-          <w:lang w:val="en-US"/>
-        </w:rPr>
-        <w:lastRenderedPageBreak/>
-        <w:t>between fear and hope in the language of reporting adds a nuanced layer, showing how sentiment mirrored both devastation and resilience over time.</w:t>
+        <w:t>Together, these findings support our argument that Al Jazeera’s reporting evolved in line with both the material developments of the conflict and the emotional landscape it provoked. Thematically, structurally, and emotionally, the data reflects a media narrative that responded dynamically to unfolding events, helping shape how the war was understood and felt by its audience. The interplay between fear and hope in the language of reporting adds a nuanced layer, showing how sentiment mirrored both devastation and resilience over time.</w:t>
       </w:r>
       <w:r>
         <w:rPr>
@@ -2067,7 +3021,7 @@
         </w:rPr>
         <w:t xml:space="preserve">. Towards Data Science. </w:t>
       </w:r>
-      <w:hyperlink r:id="rId5" w:tgtFrame="_blank" w:history="1">
+      <w:hyperlink r:id="rId15" w:tgtFrame="_blank" w:history="1">
         <w:r>
           <w:rPr>
             <w:rStyle w:val="normaltextrun"/>
@@ -2226,7 +3180,7 @@
         </w:rPr>
         <w:t xml:space="preserve">. </w:t>
       </w:r>
-      <w:hyperlink r:id="rId6" w:tgtFrame="_blank" w:history="1">
+      <w:hyperlink r:id="rId16" w:tgtFrame="_blank" w:history="1">
         <w:r>
           <w:rPr>
             <w:rStyle w:val="normaltextrun"/>
@@ -2312,7 +3266,7 @@
         </w:rPr>
         <w:t xml:space="preserve"> (pp. 1–14). Palgrave Macmillan UK. </w:t>
       </w:r>
-      <w:hyperlink r:id="rId7" w:tgtFrame="_blank" w:history="1">
+      <w:hyperlink r:id="rId17" w:tgtFrame="_blank" w:history="1">
         <w:r>
           <w:rPr>
             <w:rStyle w:val="normaltextrun"/>
@@ -2398,7 +3352,7 @@
         </w:rPr>
         <w:t xml:space="preserve"> </w:t>
       </w:r>
-      <w:hyperlink r:id="rId8" w:tgtFrame="_blank" w:history="1">
+      <w:hyperlink r:id="rId18" w:tgtFrame="_blank" w:history="1">
         <w:r>
           <w:rPr>
             <w:rStyle w:val="normaltextrun"/>
@@ -2484,7 +3438,7 @@
         </w:rPr>
         <w:t xml:space="preserve">, November 16, 2024. </w:t>
       </w:r>
-      <w:hyperlink r:id="rId9" w:tgtFrame="_blank" w:history="1">
+      <w:hyperlink r:id="rId19" w:tgtFrame="_blank" w:history="1">
         <w:r>
           <w:rPr>
             <w:rStyle w:val="normaltextrun"/>
@@ -2764,6 +3718,96 @@
     </w:lvl>
   </w:abstractNum>
   <w:abstractNum w:abstractNumId="1" w15:restartNumberingAfterBreak="0">
+    <w:nsid w:val="101B0E80"/>
+    <w:multiLevelType w:val="hybridMultilevel"/>
+    <w:tmpl w:val="69EE5DA4"/>
+    <w:lvl w:ilvl="0" w:tplc="342C0AEC">
+      <w:start w:val="1"/>
+      <w:numFmt w:val="decimal"/>
+      <w:lvlText w:val="%1."/>
+      <w:lvlJc w:val="left"/>
+      <w:pPr>
+        <w:ind w:left="720" w:hanging="360"/>
+      </w:pPr>
+      <w:rPr>
+        <w:rFonts w:hint="default"/>
+        <w:b/>
+      </w:rPr>
+    </w:lvl>
+    <w:lvl w:ilvl="1" w:tplc="08090019" w:tentative="1">
+      <w:start w:val="1"/>
+      <w:numFmt w:val="lowerLetter"/>
+      <w:lvlText w:val="%2."/>
+      <w:lvlJc w:val="left"/>
+      <w:pPr>
+        <w:ind w:left="1440" w:hanging="360"/>
+      </w:pPr>
+    </w:lvl>
+    <w:lvl w:ilvl="2" w:tplc="0809001B" w:tentative="1">
+      <w:start w:val="1"/>
+      <w:numFmt w:val="lowerRoman"/>
+      <w:lvlText w:val="%3."/>
+      <w:lvlJc w:val="right"/>
+      <w:pPr>
+        <w:ind w:left="2160" w:hanging="180"/>
+      </w:pPr>
+    </w:lvl>
+    <w:lvl w:ilvl="3" w:tplc="0809000F" w:tentative="1">
+      <w:start w:val="1"/>
+      <w:numFmt w:val="decimal"/>
+      <w:lvlText w:val="%4."/>
+      <w:lvlJc w:val="left"/>
+      <w:pPr>
+        <w:ind w:left="2880" w:hanging="360"/>
+      </w:pPr>
+    </w:lvl>
+    <w:lvl w:ilvl="4" w:tplc="08090019" w:tentative="1">
+      <w:start w:val="1"/>
+      <w:numFmt w:val="lowerLetter"/>
+      <w:lvlText w:val="%5."/>
+      <w:lvlJc w:val="left"/>
+      <w:pPr>
+        <w:ind w:left="3600" w:hanging="360"/>
+      </w:pPr>
+    </w:lvl>
+    <w:lvl w:ilvl="5" w:tplc="0809001B" w:tentative="1">
+      <w:start w:val="1"/>
+      <w:numFmt w:val="lowerRoman"/>
+      <w:lvlText w:val="%6."/>
+      <w:lvlJc w:val="right"/>
+      <w:pPr>
+        <w:ind w:left="4320" w:hanging="180"/>
+      </w:pPr>
+    </w:lvl>
+    <w:lvl w:ilvl="6" w:tplc="0809000F" w:tentative="1">
+      <w:start w:val="1"/>
+      <w:numFmt w:val="decimal"/>
+      <w:lvlText w:val="%7."/>
+      <w:lvlJc w:val="left"/>
+      <w:pPr>
+        <w:ind w:left="5040" w:hanging="360"/>
+      </w:pPr>
+    </w:lvl>
+    <w:lvl w:ilvl="7" w:tplc="08090019" w:tentative="1">
+      <w:start w:val="1"/>
+      <w:numFmt w:val="lowerLetter"/>
+      <w:lvlText w:val="%8."/>
+      <w:lvlJc w:val="left"/>
+      <w:pPr>
+        <w:ind w:left="5760" w:hanging="360"/>
+      </w:pPr>
+    </w:lvl>
+    <w:lvl w:ilvl="8" w:tplc="0809001B" w:tentative="1">
+      <w:start w:val="1"/>
+      <w:numFmt w:val="lowerRoman"/>
+      <w:lvlText w:val="%9."/>
+      <w:lvlJc w:val="right"/>
+      <w:pPr>
+        <w:ind w:left="6480" w:hanging="180"/>
+      </w:pPr>
+    </w:lvl>
+  </w:abstractNum>
+  <w:abstractNum w:abstractNumId="2" w15:restartNumberingAfterBreak="0">
     <w:nsid w:val="32897FE6"/>
     <w:multiLevelType w:val="hybridMultilevel"/>
     <w:tmpl w:val="92AEBEFC"/>
@@ -2849,7 +3893,7 @@
       </w:pPr>
     </w:lvl>
   </w:abstractNum>
-  <w:abstractNum w:abstractNumId="2" w15:restartNumberingAfterBreak="0">
+  <w:abstractNum w:abstractNumId="3" w15:restartNumberingAfterBreak="0">
     <w:nsid w:val="66A519BC"/>
     <w:multiLevelType w:val="multilevel"/>
     <w:tmpl w:val="1436C7DC"/>
@@ -2962,7 +4006,7 @@
       </w:pPr>
     </w:lvl>
   </w:abstractNum>
-  <w:abstractNum w:abstractNumId="3" w15:restartNumberingAfterBreak="0">
+  <w:abstractNum w:abstractNumId="4" w15:restartNumberingAfterBreak="0">
     <w:nsid w:val="70B109AF"/>
     <w:multiLevelType w:val="multilevel"/>
     <w:tmpl w:val="3B0A537C"/>
@@ -3076,16 +4120,19 @@
     </w:lvl>
   </w:abstractNum>
   <w:num w:numId="1" w16cid:durableId="2117366842">
-    <w:abstractNumId w:val="1"/>
+    <w:abstractNumId w:val="2"/>
   </w:num>
   <w:num w:numId="2" w16cid:durableId="573055799">
     <w:abstractNumId w:val="0"/>
   </w:num>
   <w:num w:numId="3" w16cid:durableId="1633511117">
-    <w:abstractNumId w:val="2"/>
+    <w:abstractNumId w:val="3"/>
   </w:num>
   <w:num w:numId="4" w16cid:durableId="523398195">
-    <w:abstractNumId w:val="3"/>
+    <w:abstractNumId w:val="4"/>
+  </w:num>
+  <w:num w:numId="5" w16cid:durableId="615715437">
+    <w:abstractNumId w:val="1"/>
   </w:num>
 </w:numbering>
 </file>

</xml_diff>